<commit_message>
Actualizacion de puntos realizados
</commit_message>
<xml_diff>
--- a/tp01-pruebas.docx
+++ b/tp01-pruebas.docx
@@ -6673,11 +6673,13 @@
         <w:ind w:right="869"/>
         <w:rPr>
           <w:sz w:val="20"/>
-        </w:rPr>
-      </w:pPr>
-      <w:r>
-        <w:rPr>
-          <w:sz w:val="20"/>
+          <w:highlight w:val="green"/>
+        </w:rPr>
+      </w:pPr>
+      <w:r>
+        <w:rPr>
+          <w:sz w:val="20"/>
+          <w:highlight w:val="green"/>
         </w:rPr>
         <w:t>Modifica</w:t>
       </w:r>
@@ -6685,12 +6687,14 @@
         <w:rPr>
           <w:spacing w:val="-14"/>
           <w:sz w:val="20"/>
-        </w:rPr>
-        <w:t xml:space="preserve"> </w:t>
-      </w:r>
-      <w:r>
-        <w:rPr>
-          <w:sz w:val="20"/>
+          <w:highlight w:val="green"/>
+        </w:rPr>
+        <w:t xml:space="preserve"> </w:t>
+      </w:r>
+      <w:r>
+        <w:rPr>
+          <w:sz w:val="20"/>
+          <w:highlight w:val="green"/>
         </w:rPr>
         <w:t>el</w:t>
       </w:r>
@@ -6698,12 +6702,14 @@
         <w:rPr>
           <w:spacing w:val="-9"/>
           <w:sz w:val="20"/>
-        </w:rPr>
-        <w:t xml:space="preserve"> </w:t>
-      </w:r>
-      <w:r>
-        <w:rPr>
-          <w:sz w:val="20"/>
+          <w:highlight w:val="green"/>
+        </w:rPr>
+        <w:t xml:space="preserve"> </w:t>
+      </w:r>
+      <w:r>
+        <w:rPr>
+          <w:sz w:val="20"/>
+          <w:highlight w:val="green"/>
         </w:rPr>
         <w:t>método</w:t>
       </w:r>
@@ -6711,6 +6717,7 @@
         <w:rPr>
           <w:spacing w:val="-8"/>
           <w:sz w:val="20"/>
+          <w:highlight w:val="green"/>
         </w:rPr>
         <w:t xml:space="preserve"> </w:t>
       </w:r>
@@ -6719,6 +6726,7 @@
         <w:rPr>
           <w:rFonts w:ascii="Courier New" w:hAnsi="Courier New"/>
           <w:sz w:val="20"/>
+          <w:highlight w:val="green"/>
         </w:rPr>
         <w:t>eliminar_producto</w:t>
       </w:r>
@@ -6728,12 +6736,14 @@
           <w:rFonts w:ascii="Courier New" w:hAnsi="Courier New"/>
           <w:spacing w:val="-68"/>
           <w:sz w:val="20"/>
-        </w:rPr>
-        <w:t xml:space="preserve"> </w:t>
-      </w:r>
-      <w:r>
-        <w:rPr>
-          <w:sz w:val="20"/>
+          <w:highlight w:val="green"/>
+        </w:rPr>
+        <w:t xml:space="preserve"> </w:t>
+      </w:r>
+      <w:r>
+        <w:rPr>
+          <w:sz w:val="20"/>
+          <w:highlight w:val="green"/>
         </w:rPr>
         <w:t>para</w:t>
       </w:r>
@@ -6741,12 +6751,14 @@
         <w:rPr>
           <w:spacing w:val="-8"/>
           <w:sz w:val="20"/>
-        </w:rPr>
-        <w:t xml:space="preserve"> </w:t>
-      </w:r>
-      <w:r>
-        <w:rPr>
-          <w:sz w:val="20"/>
+          <w:highlight w:val="green"/>
+        </w:rPr>
+        <w:t xml:space="preserve"> </w:t>
+      </w:r>
+      <w:r>
+        <w:rPr>
+          <w:sz w:val="20"/>
+          <w:highlight w:val="green"/>
         </w:rPr>
         <w:t>que</w:t>
       </w:r>
@@ -6754,12 +6766,14 @@
         <w:rPr>
           <w:spacing w:val="-8"/>
           <w:sz w:val="20"/>
-        </w:rPr>
-        <w:t xml:space="preserve"> </w:t>
-      </w:r>
-      <w:r>
-        <w:rPr>
-          <w:sz w:val="20"/>
+          <w:highlight w:val="green"/>
+        </w:rPr>
+        <w:t xml:space="preserve"> </w:t>
+      </w:r>
+      <w:r>
+        <w:rPr>
+          <w:sz w:val="20"/>
+          <w:highlight w:val="green"/>
         </w:rPr>
         <w:t>lance</w:t>
       </w:r>
@@ -6767,12 +6781,14 @@
         <w:rPr>
           <w:spacing w:val="-8"/>
           <w:sz w:val="20"/>
-        </w:rPr>
-        <w:t xml:space="preserve"> </w:t>
-      </w:r>
-      <w:r>
-        <w:rPr>
-          <w:sz w:val="20"/>
+          <w:highlight w:val="green"/>
+        </w:rPr>
+        <w:t xml:space="preserve"> </w:t>
+      </w:r>
+      <w:r>
+        <w:rPr>
+          <w:sz w:val="20"/>
+          <w:highlight w:val="green"/>
         </w:rPr>
         <w:t>una</w:t>
       </w:r>
@@ -6780,12 +6796,14 @@
         <w:rPr>
           <w:spacing w:val="-8"/>
           <w:sz w:val="20"/>
-        </w:rPr>
-        <w:t xml:space="preserve"> </w:t>
-      </w:r>
-      <w:r>
-        <w:rPr>
-          <w:sz w:val="20"/>
+          <w:highlight w:val="green"/>
+        </w:rPr>
+        <w:t xml:space="preserve"> </w:t>
+      </w:r>
+      <w:r>
+        <w:rPr>
+          <w:sz w:val="20"/>
+          <w:highlight w:val="green"/>
         </w:rPr>
         <w:t>excepción</w:t>
       </w:r>
@@ -6793,12 +6811,14 @@
         <w:rPr>
           <w:spacing w:val="-8"/>
           <w:sz w:val="20"/>
-        </w:rPr>
-        <w:t xml:space="preserve"> </w:t>
-      </w:r>
-      <w:r>
-        <w:rPr>
-          <w:sz w:val="20"/>
+          <w:highlight w:val="green"/>
+        </w:rPr>
+        <w:t xml:space="preserve"> </w:t>
+      </w:r>
+      <w:r>
+        <w:rPr>
+          <w:sz w:val="20"/>
+          <w:highlight w:val="green"/>
         </w:rPr>
         <w:t>si</w:t>
       </w:r>
@@ -6806,12 +6826,14 @@
         <w:rPr>
           <w:spacing w:val="-8"/>
           <w:sz w:val="20"/>
-        </w:rPr>
-        <w:t xml:space="preserve"> </w:t>
-      </w:r>
-      <w:r>
-        <w:rPr>
-          <w:sz w:val="20"/>
+          <w:highlight w:val="green"/>
+        </w:rPr>
+        <w:t xml:space="preserve"> </w:t>
+      </w:r>
+      <w:r>
+        <w:rPr>
+          <w:sz w:val="20"/>
+          <w:highlight w:val="green"/>
         </w:rPr>
         <w:t>se</w:t>
       </w:r>
@@ -6819,12 +6841,14 @@
         <w:rPr>
           <w:spacing w:val="-8"/>
           <w:sz w:val="20"/>
-        </w:rPr>
-        <w:t xml:space="preserve"> </w:t>
-      </w:r>
-      <w:r>
-        <w:rPr>
-          <w:sz w:val="20"/>
+          <w:highlight w:val="green"/>
+        </w:rPr>
+        <w:t xml:space="preserve"> </w:t>
+      </w:r>
+      <w:r>
+        <w:rPr>
+          <w:sz w:val="20"/>
+          <w:highlight w:val="green"/>
         </w:rPr>
         <w:t>intenta eliminar un producto que no existe.</w:t>
       </w:r>
@@ -6844,11 +6868,13 @@
         <w:ind w:right="256"/>
         <w:rPr>
           <w:sz w:val="20"/>
-        </w:rPr>
-      </w:pPr>
-      <w:r>
-        <w:rPr>
-          <w:sz w:val="20"/>
+          <w:highlight w:val="green"/>
+        </w:rPr>
+      </w:pPr>
+      <w:r>
+        <w:rPr>
+          <w:sz w:val="20"/>
+          <w:highlight w:val="green"/>
         </w:rPr>
         <w:t>Implementa</w:t>
       </w:r>
@@ -6856,12 +6882,14 @@
         <w:rPr>
           <w:spacing w:val="-14"/>
           <w:sz w:val="20"/>
-        </w:rPr>
-        <w:t xml:space="preserve"> </w:t>
-      </w:r>
-      <w:r>
-        <w:rPr>
-          <w:sz w:val="20"/>
+          <w:highlight w:val="green"/>
+        </w:rPr>
+        <w:t xml:space="preserve"> </w:t>
+      </w:r>
+      <w:r>
+        <w:rPr>
+          <w:sz w:val="20"/>
+          <w:highlight w:val="green"/>
         </w:rPr>
         <w:t>un</w:t>
       </w:r>
@@ -6869,12 +6897,14 @@
         <w:rPr>
           <w:spacing w:val="-14"/>
           <w:sz w:val="20"/>
-        </w:rPr>
-        <w:t xml:space="preserve"> </w:t>
-      </w:r>
-      <w:r>
-        <w:rPr>
-          <w:sz w:val="20"/>
+          <w:highlight w:val="green"/>
+        </w:rPr>
+        <w:t xml:space="preserve"> </w:t>
+      </w:r>
+      <w:r>
+        <w:rPr>
+          <w:sz w:val="20"/>
+          <w:highlight w:val="green"/>
         </w:rPr>
         <w:t>método</w:t>
       </w:r>
@@ -6882,6 +6912,7 @@
         <w:rPr>
           <w:spacing w:val="-14"/>
           <w:sz w:val="20"/>
+          <w:highlight w:val="green"/>
         </w:rPr>
         <w:t xml:space="preserve"> </w:t>
       </w:r>
@@ -6890,6 +6921,7 @@
         <w:rPr>
           <w:rFonts w:ascii="Courier New" w:hAnsi="Courier New"/>
           <w:sz w:val="20"/>
+          <w:highlight w:val="green"/>
         </w:rPr>
         <w:t>actualizar_precio</w:t>
       </w:r>
@@ -6899,12 +6931,14 @@
           <w:rFonts w:ascii="Courier New" w:hAnsi="Courier New"/>
           <w:spacing w:val="-68"/>
           <w:sz w:val="20"/>
-        </w:rPr>
-        <w:t xml:space="preserve"> </w:t>
-      </w:r>
-      <w:r>
-        <w:rPr>
-          <w:sz w:val="20"/>
+          <w:highlight w:val="green"/>
+        </w:rPr>
+        <w:t xml:space="preserve"> </w:t>
+      </w:r>
+      <w:r>
+        <w:rPr>
+          <w:sz w:val="20"/>
+          <w:highlight w:val="green"/>
         </w:rPr>
         <w:t>en</w:t>
       </w:r>
@@ -6912,12 +6946,14 @@
         <w:rPr>
           <w:spacing w:val="-14"/>
           <w:sz w:val="20"/>
-        </w:rPr>
-        <w:t xml:space="preserve"> </w:t>
-      </w:r>
-      <w:r>
-        <w:rPr>
-          <w:sz w:val="20"/>
+          <w:highlight w:val="green"/>
+        </w:rPr>
+        <w:t xml:space="preserve"> </w:t>
+      </w:r>
+      <w:r>
+        <w:rPr>
+          <w:sz w:val="20"/>
+          <w:highlight w:val="green"/>
         </w:rPr>
         <w:t>la</w:t>
       </w:r>
@@ -6925,12 +6961,14 @@
         <w:rPr>
           <w:spacing w:val="-11"/>
           <w:sz w:val="20"/>
-        </w:rPr>
-        <w:t xml:space="preserve"> </w:t>
-      </w:r>
-      <w:r>
-        <w:rPr>
-          <w:sz w:val="20"/>
+          <w:highlight w:val="green"/>
+        </w:rPr>
+        <w:t xml:space="preserve"> </w:t>
+      </w:r>
+      <w:r>
+        <w:rPr>
+          <w:sz w:val="20"/>
+          <w:highlight w:val="green"/>
         </w:rPr>
         <w:t>clase</w:t>
       </w:r>
@@ -6938,6 +6976,7 @@
         <w:rPr>
           <w:spacing w:val="-10"/>
           <w:sz w:val="20"/>
+          <w:highlight w:val="green"/>
         </w:rPr>
         <w:t xml:space="preserve"> </w:t>
       </w:r>
@@ -6945,6 +6984,7 @@
         <w:rPr>
           <w:rFonts w:ascii="Courier New" w:hAnsi="Courier New"/>
           <w:sz w:val="20"/>
+          <w:highlight w:val="green"/>
         </w:rPr>
         <w:t>Producto</w:t>
       </w:r>
@@ -6953,12 +6993,14 @@
           <w:rFonts w:ascii="Courier New" w:hAnsi="Courier New"/>
           <w:spacing w:val="-68"/>
           <w:sz w:val="20"/>
-        </w:rPr>
-        <w:t xml:space="preserve"> </w:t>
-      </w:r>
-      <w:r>
-        <w:rPr>
-          <w:sz w:val="20"/>
+          <w:highlight w:val="green"/>
+        </w:rPr>
+        <w:t xml:space="preserve"> </w:t>
+      </w:r>
+      <w:r>
+        <w:rPr>
+          <w:sz w:val="20"/>
+          <w:highlight w:val="green"/>
         </w:rPr>
         <w:t>que</w:t>
       </w:r>
@@ -6966,12 +7008,14 @@
         <w:rPr>
           <w:spacing w:val="-10"/>
           <w:sz w:val="20"/>
-        </w:rPr>
-        <w:t xml:space="preserve"> </w:t>
-      </w:r>
-      <w:r>
-        <w:rPr>
-          <w:sz w:val="20"/>
+          <w:highlight w:val="green"/>
+        </w:rPr>
+        <w:t xml:space="preserve"> </w:t>
+      </w:r>
+      <w:r>
+        <w:rPr>
+          <w:sz w:val="20"/>
+          <w:highlight w:val="green"/>
         </w:rPr>
         <w:t>permita</w:t>
       </w:r>
@@ -6979,12 +7023,14 @@
         <w:rPr>
           <w:spacing w:val="-10"/>
           <w:sz w:val="20"/>
-        </w:rPr>
-        <w:t xml:space="preserve"> </w:t>
-      </w:r>
-      <w:r>
-        <w:rPr>
-          <w:sz w:val="20"/>
+          <w:highlight w:val="green"/>
+        </w:rPr>
+        <w:t xml:space="preserve"> </w:t>
+      </w:r>
+      <w:r>
+        <w:rPr>
+          <w:sz w:val="20"/>
+          <w:highlight w:val="green"/>
         </w:rPr>
         <w:t>cambiar</w:t>
       </w:r>
@@ -6992,12 +7038,14 @@
         <w:rPr>
           <w:spacing w:val="-10"/>
           <w:sz w:val="20"/>
-        </w:rPr>
-        <w:t xml:space="preserve"> </w:t>
-      </w:r>
-      <w:r>
-        <w:rPr>
-          <w:sz w:val="20"/>
+          <w:highlight w:val="green"/>
+        </w:rPr>
+        <w:t xml:space="preserve"> </w:t>
+      </w:r>
+      <w:r>
+        <w:rPr>
+          <w:sz w:val="20"/>
+          <w:highlight w:val="green"/>
         </w:rPr>
         <w:t>el precio de un producto y lance una excepción si el nuevo precio es negativo.</w:t>
       </w:r>
@@ -7034,11 +7082,13 @@
         <w:ind w:right="656" w:firstLine="0"/>
         <w:rPr>
           <w:sz w:val="20"/>
-        </w:rPr>
-      </w:pPr>
-      <w:r>
-        <w:rPr>
-          <w:sz w:val="20"/>
+          <w:highlight w:val="green"/>
+        </w:rPr>
+      </w:pPr>
+      <w:r>
+        <w:rPr>
+          <w:sz w:val="20"/>
+          <w:highlight w:val="green"/>
         </w:rPr>
         <w:t>Escribe</w:t>
       </w:r>
@@ -7046,12 +7096,14 @@
         <w:rPr>
           <w:spacing w:val="-4"/>
           <w:sz w:val="20"/>
-        </w:rPr>
-        <w:t xml:space="preserve"> </w:t>
-      </w:r>
-      <w:r>
-        <w:rPr>
-          <w:sz w:val="20"/>
+          <w:highlight w:val="green"/>
+        </w:rPr>
+        <w:t xml:space="preserve"> </w:t>
+      </w:r>
+      <w:r>
+        <w:rPr>
+          <w:sz w:val="20"/>
+          <w:highlight w:val="green"/>
         </w:rPr>
         <w:t>pruebas</w:t>
       </w:r>
@@ -7059,12 +7111,14 @@
         <w:rPr>
           <w:spacing w:val="-4"/>
           <w:sz w:val="20"/>
-        </w:rPr>
-        <w:t xml:space="preserve"> </w:t>
-      </w:r>
-      <w:r>
-        <w:rPr>
-          <w:sz w:val="20"/>
+          <w:highlight w:val="green"/>
+        </w:rPr>
+        <w:t xml:space="preserve"> </w:t>
+      </w:r>
+      <w:r>
+        <w:rPr>
+          <w:sz w:val="20"/>
+          <w:highlight w:val="green"/>
         </w:rPr>
         <w:t>que</w:t>
       </w:r>
@@ -7072,12 +7126,14 @@
         <w:rPr>
           <w:spacing w:val="-4"/>
           <w:sz w:val="20"/>
-        </w:rPr>
-        <w:t xml:space="preserve"> </w:t>
-      </w:r>
-      <w:r>
-        <w:rPr>
-          <w:sz w:val="20"/>
+          <w:highlight w:val="green"/>
+        </w:rPr>
+        <w:t xml:space="preserve"> </w:t>
+      </w:r>
+      <w:r>
+        <w:rPr>
+          <w:sz w:val="20"/>
+          <w:highlight w:val="green"/>
         </w:rPr>
         <w:t>verifiquen</w:t>
       </w:r>
@@ -7085,12 +7141,14 @@
         <w:rPr>
           <w:spacing w:val="-4"/>
           <w:sz w:val="20"/>
-        </w:rPr>
-        <w:t xml:space="preserve"> </w:t>
-      </w:r>
-      <w:r>
-        <w:rPr>
-          <w:sz w:val="20"/>
+          <w:highlight w:val="green"/>
+        </w:rPr>
+        <w:t xml:space="preserve"> </w:t>
+      </w:r>
+      <w:r>
+        <w:rPr>
+          <w:sz w:val="20"/>
+          <w:highlight w:val="green"/>
         </w:rPr>
         <w:t>que</w:t>
       </w:r>
@@ -7098,12 +7156,14 @@
         <w:rPr>
           <w:spacing w:val="-4"/>
           <w:sz w:val="20"/>
-        </w:rPr>
-        <w:t xml:space="preserve"> </w:t>
-      </w:r>
-      <w:r>
-        <w:rPr>
-          <w:sz w:val="20"/>
+          <w:highlight w:val="green"/>
+        </w:rPr>
+        <w:t xml:space="preserve"> </w:t>
+      </w:r>
+      <w:r>
+        <w:rPr>
+          <w:sz w:val="20"/>
+          <w:highlight w:val="green"/>
         </w:rPr>
         <w:t>se</w:t>
       </w:r>
@@ -7111,12 +7171,14 @@
         <w:rPr>
           <w:spacing w:val="-4"/>
           <w:sz w:val="20"/>
-        </w:rPr>
-        <w:t xml:space="preserve"> </w:t>
-      </w:r>
-      <w:r>
-        <w:rPr>
-          <w:sz w:val="20"/>
+          <w:highlight w:val="green"/>
+        </w:rPr>
+        <w:t xml:space="preserve"> </w:t>
+      </w:r>
+      <w:r>
+        <w:rPr>
+          <w:sz w:val="20"/>
+          <w:highlight w:val="green"/>
         </w:rPr>
         <w:t>lanzan</w:t>
       </w:r>
@@ -7124,12 +7186,14 @@
         <w:rPr>
           <w:spacing w:val="-4"/>
           <w:sz w:val="20"/>
-        </w:rPr>
-        <w:t xml:space="preserve"> </w:t>
-      </w:r>
-      <w:r>
-        <w:rPr>
-          <w:sz w:val="20"/>
+          <w:highlight w:val="green"/>
+        </w:rPr>
+        <w:t xml:space="preserve"> </w:t>
+      </w:r>
+      <w:r>
+        <w:rPr>
+          <w:sz w:val="20"/>
+          <w:highlight w:val="green"/>
         </w:rPr>
         <w:t>las</w:t>
       </w:r>
@@ -7137,12 +7201,14 @@
         <w:rPr>
           <w:spacing w:val="-4"/>
           <w:sz w:val="20"/>
-        </w:rPr>
-        <w:t xml:space="preserve"> </w:t>
-      </w:r>
-      <w:r>
-        <w:rPr>
-          <w:sz w:val="20"/>
+          <w:highlight w:val="green"/>
+        </w:rPr>
+        <w:t xml:space="preserve"> </w:t>
+      </w:r>
+      <w:r>
+        <w:rPr>
+          <w:sz w:val="20"/>
+          <w:highlight w:val="green"/>
         </w:rPr>
         <w:t>excepciones</w:t>
       </w:r>
@@ -7150,12 +7216,14 @@
         <w:rPr>
           <w:spacing w:val="-4"/>
           <w:sz w:val="20"/>
-        </w:rPr>
-        <w:t xml:space="preserve"> </w:t>
-      </w:r>
-      <w:r>
-        <w:rPr>
-          <w:sz w:val="20"/>
+          <w:highlight w:val="green"/>
+        </w:rPr>
+        <w:t xml:space="preserve"> </w:t>
+      </w:r>
+      <w:r>
+        <w:rPr>
+          <w:sz w:val="20"/>
+          <w:highlight w:val="green"/>
         </w:rPr>
         <w:t>correctas</w:t>
       </w:r>
@@ -7163,12 +7231,14 @@
         <w:rPr>
           <w:spacing w:val="-4"/>
           <w:sz w:val="20"/>
-        </w:rPr>
-        <w:t xml:space="preserve"> </w:t>
-      </w:r>
-      <w:r>
-        <w:rPr>
-          <w:sz w:val="20"/>
+          <w:highlight w:val="green"/>
+        </w:rPr>
+        <w:t xml:space="preserve"> </w:t>
+      </w:r>
+      <w:r>
+        <w:rPr>
+          <w:sz w:val="20"/>
+          <w:highlight w:val="green"/>
         </w:rPr>
         <w:t>al</w:t>
       </w:r>
@@ -7176,12 +7246,14 @@
         <w:rPr>
           <w:spacing w:val="-4"/>
           <w:sz w:val="20"/>
-        </w:rPr>
-        <w:t xml:space="preserve"> </w:t>
-      </w:r>
-      <w:r>
-        <w:rPr>
-          <w:sz w:val="20"/>
+          <w:highlight w:val="green"/>
+        </w:rPr>
+        <w:t xml:space="preserve"> </w:t>
+      </w:r>
+      <w:r>
+        <w:rPr>
+          <w:sz w:val="20"/>
+          <w:highlight w:val="green"/>
         </w:rPr>
         <w:t>intentar</w:t>
       </w:r>
@@ -7189,12 +7261,14 @@
         <w:rPr>
           <w:spacing w:val="-4"/>
           <w:sz w:val="20"/>
-        </w:rPr>
-        <w:t xml:space="preserve"> </w:t>
-      </w:r>
-      <w:r>
-        <w:rPr>
-          <w:sz w:val="20"/>
+          <w:highlight w:val="green"/>
+        </w:rPr>
+        <w:t xml:space="preserve"> </w:t>
+      </w:r>
+      <w:r>
+        <w:rPr>
+          <w:sz w:val="20"/>
+          <w:highlight w:val="green"/>
         </w:rPr>
         <w:t>eliminar</w:t>
       </w:r>
@@ -7202,12 +7276,14 @@
         <w:rPr>
           <w:spacing w:val="-4"/>
           <w:sz w:val="20"/>
-        </w:rPr>
-        <w:t xml:space="preserve"> </w:t>
-      </w:r>
-      <w:r>
-        <w:rPr>
-          <w:sz w:val="20"/>
+          <w:highlight w:val="green"/>
+        </w:rPr>
+        <w:t xml:space="preserve"> </w:t>
+      </w:r>
+      <w:r>
+        <w:rPr>
+          <w:sz w:val="20"/>
+          <w:highlight w:val="green"/>
         </w:rPr>
         <w:t>un producto inexistente o actualizar un precio a un valor negativo.</w:t>
       </w:r>
@@ -7225,11 +7301,13 @@
         <w:ind w:left="221" w:hanging="121"/>
         <w:rPr>
           <w:sz w:val="20"/>
-        </w:rPr>
-      </w:pPr>
-      <w:r>
-        <w:rPr>
-          <w:sz w:val="20"/>
+          <w:highlight w:val="green"/>
+        </w:rPr>
+      </w:pPr>
+      <w:r>
+        <w:rPr>
+          <w:sz w:val="20"/>
+          <w:highlight w:val="green"/>
         </w:rPr>
         <w:t>Utiliza</w:t>
       </w:r>
@@ -7237,12 +7315,14 @@
         <w:rPr>
           <w:spacing w:val="-6"/>
           <w:sz w:val="20"/>
-        </w:rPr>
-        <w:t xml:space="preserve"> </w:t>
-      </w:r>
-      <w:r>
-        <w:rPr>
-          <w:sz w:val="20"/>
+          <w:highlight w:val="green"/>
+        </w:rPr>
+        <w:t xml:space="preserve"> </w:t>
+      </w:r>
+      <w:r>
+        <w:rPr>
+          <w:sz w:val="20"/>
+          <w:highlight w:val="green"/>
         </w:rPr>
         <w:t>el</w:t>
       </w:r>
@@ -7250,6 +7330,7 @@
         <w:rPr>
           <w:spacing w:val="-6"/>
           <w:sz w:val="20"/>
+          <w:highlight w:val="green"/>
         </w:rPr>
         <w:t xml:space="preserve"> </w:t>
       </w:r>
@@ -7257,6 +7338,7 @@
       <w:r>
         <w:rPr>
           <w:sz w:val="20"/>
+          <w:highlight w:val="green"/>
         </w:rPr>
         <w:t>framework</w:t>
       </w:r>
@@ -7265,12 +7347,14 @@
         <w:rPr>
           <w:spacing w:val="-5"/>
           <w:sz w:val="20"/>
-        </w:rPr>
-        <w:t xml:space="preserve"> </w:t>
-      </w:r>
-      <w:r>
-        <w:rPr>
-          <w:sz w:val="20"/>
+          <w:highlight w:val="green"/>
+        </w:rPr>
+        <w:t xml:space="preserve"> </w:t>
+      </w:r>
+      <w:r>
+        <w:rPr>
+          <w:sz w:val="20"/>
+          <w:highlight w:val="green"/>
         </w:rPr>
         <w:t>para</w:t>
       </w:r>
@@ -7278,12 +7362,14 @@
         <w:rPr>
           <w:spacing w:val="-6"/>
           <w:sz w:val="20"/>
-        </w:rPr>
-        <w:t xml:space="preserve"> </w:t>
-      </w:r>
-      <w:r>
-        <w:rPr>
-          <w:sz w:val="20"/>
+          <w:highlight w:val="green"/>
+        </w:rPr>
+        <w:t xml:space="preserve"> </w:t>
+      </w:r>
+      <w:r>
+        <w:rPr>
+          <w:sz w:val="20"/>
+          <w:highlight w:val="green"/>
         </w:rPr>
         <w:t>comprobar</w:t>
       </w:r>
@@ -7291,12 +7377,14 @@
         <w:rPr>
           <w:spacing w:val="-5"/>
           <w:sz w:val="20"/>
-        </w:rPr>
-        <w:t xml:space="preserve"> </w:t>
-      </w:r>
-      <w:r>
-        <w:rPr>
-          <w:sz w:val="20"/>
+          <w:highlight w:val="green"/>
+        </w:rPr>
+        <w:t xml:space="preserve"> </w:t>
+      </w:r>
+      <w:r>
+        <w:rPr>
+          <w:sz w:val="20"/>
+          <w:highlight w:val="green"/>
         </w:rPr>
         <w:t>que</w:t>
       </w:r>
@@ -7304,12 +7392,14 @@
         <w:rPr>
           <w:spacing w:val="-6"/>
           <w:sz w:val="20"/>
-        </w:rPr>
-        <w:t xml:space="preserve"> </w:t>
-      </w:r>
-      <w:r>
-        <w:rPr>
-          <w:sz w:val="20"/>
+          <w:highlight w:val="green"/>
+        </w:rPr>
+        <w:t xml:space="preserve"> </w:t>
+      </w:r>
+      <w:r>
+        <w:rPr>
+          <w:sz w:val="20"/>
+          <w:highlight w:val="green"/>
         </w:rPr>
         <w:t>las</w:t>
       </w:r>
@@ -7317,12 +7407,14 @@
         <w:rPr>
           <w:spacing w:val="-6"/>
           <w:sz w:val="20"/>
-        </w:rPr>
-        <w:t xml:space="preserve"> </w:t>
-      </w:r>
-      <w:r>
-        <w:rPr>
-          <w:sz w:val="20"/>
+          <w:highlight w:val="green"/>
+        </w:rPr>
+        <w:t xml:space="preserve"> </w:t>
+      </w:r>
+      <w:r>
+        <w:rPr>
+          <w:sz w:val="20"/>
+          <w:highlight w:val="green"/>
         </w:rPr>
         <w:t>excepciones</w:t>
       </w:r>
@@ -7330,12 +7422,14 @@
         <w:rPr>
           <w:spacing w:val="-5"/>
           <w:sz w:val="20"/>
-        </w:rPr>
-        <w:t xml:space="preserve"> </w:t>
-      </w:r>
-      <w:r>
-        <w:rPr>
-          <w:sz w:val="20"/>
+          <w:highlight w:val="green"/>
+        </w:rPr>
+        <w:t xml:space="preserve"> </w:t>
+      </w:r>
+      <w:r>
+        <w:rPr>
+          <w:sz w:val="20"/>
+          <w:highlight w:val="green"/>
         </w:rPr>
         <w:t>se</w:t>
       </w:r>
@@ -7343,12 +7437,14 @@
         <w:rPr>
           <w:spacing w:val="-6"/>
           <w:sz w:val="20"/>
-        </w:rPr>
-        <w:t xml:space="preserve"> </w:t>
-      </w:r>
-      <w:r>
-        <w:rPr>
-          <w:sz w:val="20"/>
+          <w:highlight w:val="green"/>
+        </w:rPr>
+        <w:t xml:space="preserve"> </w:t>
+      </w:r>
+      <w:r>
+        <w:rPr>
+          <w:sz w:val="20"/>
+          <w:highlight w:val="green"/>
         </w:rPr>
         <w:t>lanzan</w:t>
       </w:r>
@@ -7356,6 +7452,7 @@
         <w:rPr>
           <w:spacing w:val="-5"/>
           <w:sz w:val="20"/>
+          <w:highlight w:val="green"/>
         </w:rPr>
         <w:t xml:space="preserve"> </w:t>
       </w:r>
@@ -7363,6 +7460,7 @@
         <w:rPr>
           <w:spacing w:val="-2"/>
           <w:sz w:val="20"/>
+          <w:highlight w:val="green"/>
         </w:rPr>
         <w:t>correctamente.</w:t>
       </w:r>
@@ -7879,11 +7977,13 @@
         <w:ind w:right="245"/>
         <w:rPr>
           <w:sz w:val="20"/>
-        </w:rPr>
-      </w:pPr>
-      <w:r>
-        <w:rPr>
-          <w:sz w:val="20"/>
+          <w:highlight w:val="green"/>
+        </w:rPr>
+      </w:pPr>
+      <w:r>
+        <w:rPr>
+          <w:sz w:val="20"/>
+          <w:highlight w:val="green"/>
         </w:rPr>
         <w:t>Implementa</w:t>
       </w:r>
@@ -7891,12 +7991,14 @@
         <w:rPr>
           <w:spacing w:val="-14"/>
           <w:sz w:val="20"/>
-        </w:rPr>
-        <w:t xml:space="preserve"> </w:t>
-      </w:r>
-      <w:r>
-        <w:rPr>
-          <w:sz w:val="20"/>
+          <w:highlight w:val="green"/>
+        </w:rPr>
+        <w:t xml:space="preserve"> </w:t>
+      </w:r>
+      <w:r>
+        <w:rPr>
+          <w:sz w:val="20"/>
+          <w:highlight w:val="green"/>
         </w:rPr>
         <w:t>un</w:t>
       </w:r>
@@ -7904,12 +8006,14 @@
         <w:rPr>
           <w:spacing w:val="-14"/>
           <w:sz w:val="20"/>
-        </w:rPr>
-        <w:t xml:space="preserve"> </w:t>
-      </w:r>
-      <w:r>
-        <w:rPr>
-          <w:sz w:val="20"/>
+          <w:highlight w:val="green"/>
+        </w:rPr>
+        <w:t xml:space="preserve"> </w:t>
+      </w:r>
+      <w:r>
+        <w:rPr>
+          <w:sz w:val="20"/>
+          <w:highlight w:val="green"/>
         </w:rPr>
         <w:t>método</w:t>
       </w:r>
@@ -7917,6 +8021,7 @@
         <w:rPr>
           <w:spacing w:val="-13"/>
           <w:sz w:val="20"/>
+          <w:highlight w:val="green"/>
         </w:rPr>
         <w:t xml:space="preserve"> </w:t>
       </w:r>
@@ -7925,6 +8030,7 @@
         <w:rPr>
           <w:rFonts w:ascii="Courier New" w:hAnsi="Courier New"/>
           <w:sz w:val="20"/>
+          <w:highlight w:val="green"/>
         </w:rPr>
         <w:t>aplicar_descuento</w:t>
       </w:r>
@@ -7934,12 +8040,14 @@
           <w:rFonts w:ascii="Courier New" w:hAnsi="Courier New"/>
           <w:spacing w:val="-68"/>
           <w:sz w:val="20"/>
-        </w:rPr>
-        <w:t xml:space="preserve"> </w:t>
-      </w:r>
-      <w:r>
-        <w:rPr>
-          <w:sz w:val="20"/>
+          <w:highlight w:val="green"/>
+        </w:rPr>
+        <w:t xml:space="preserve"> </w:t>
+      </w:r>
+      <w:r>
+        <w:rPr>
+          <w:sz w:val="20"/>
+          <w:highlight w:val="green"/>
         </w:rPr>
         <w:t>en</w:t>
       </w:r>
@@ -7947,12 +8055,14 @@
         <w:rPr>
           <w:spacing w:val="-8"/>
           <w:sz w:val="20"/>
-        </w:rPr>
-        <w:t xml:space="preserve"> </w:t>
-      </w:r>
-      <w:r>
-        <w:rPr>
-          <w:sz w:val="20"/>
+          <w:highlight w:val="green"/>
+        </w:rPr>
+        <w:t xml:space="preserve"> </w:t>
+      </w:r>
+      <w:r>
+        <w:rPr>
+          <w:sz w:val="20"/>
+          <w:highlight w:val="green"/>
         </w:rPr>
         <w:t>la</w:t>
       </w:r>
@@ -7960,12 +8070,14 @@
         <w:rPr>
           <w:spacing w:val="-9"/>
           <w:sz w:val="20"/>
-        </w:rPr>
-        <w:t xml:space="preserve"> </w:t>
-      </w:r>
-      <w:r>
-        <w:rPr>
-          <w:sz w:val="20"/>
+          <w:highlight w:val="green"/>
+        </w:rPr>
+        <w:t xml:space="preserve"> </w:t>
+      </w:r>
+      <w:r>
+        <w:rPr>
+          <w:sz w:val="20"/>
+          <w:highlight w:val="green"/>
         </w:rPr>
         <w:t>clase</w:t>
       </w:r>
@@ -7973,6 +8085,7 @@
         <w:rPr>
           <w:spacing w:val="-9"/>
           <w:sz w:val="20"/>
+          <w:highlight w:val="green"/>
         </w:rPr>
         <w:t xml:space="preserve"> </w:t>
       </w:r>
@@ -7980,6 +8093,7 @@
         <w:rPr>
           <w:rFonts w:ascii="Courier New" w:hAnsi="Courier New"/>
           <w:sz w:val="20"/>
+          <w:highlight w:val="green"/>
         </w:rPr>
         <w:t>Tienda</w:t>
       </w:r>
@@ -7988,12 +8102,14 @@
           <w:rFonts w:ascii="Courier New" w:hAnsi="Courier New"/>
           <w:spacing w:val="-68"/>
           <w:sz w:val="20"/>
-        </w:rPr>
-        <w:t xml:space="preserve"> </w:t>
-      </w:r>
-      <w:r>
-        <w:rPr>
-          <w:sz w:val="20"/>
+          <w:highlight w:val="green"/>
+        </w:rPr>
+        <w:t xml:space="preserve"> </w:t>
+      </w:r>
+      <w:r>
+        <w:rPr>
+          <w:sz w:val="20"/>
+          <w:highlight w:val="green"/>
         </w:rPr>
         <w:t>que</w:t>
       </w:r>
@@ -8001,12 +8117,14 @@
         <w:rPr>
           <w:spacing w:val="-9"/>
           <w:sz w:val="20"/>
-        </w:rPr>
-        <w:t xml:space="preserve"> </w:t>
-      </w:r>
-      <w:r>
-        <w:rPr>
-          <w:sz w:val="20"/>
+          <w:highlight w:val="green"/>
+        </w:rPr>
+        <w:t xml:space="preserve"> </w:t>
+      </w:r>
+      <w:r>
+        <w:rPr>
+          <w:sz w:val="20"/>
+          <w:highlight w:val="green"/>
         </w:rPr>
         <w:t>acepte</w:t>
       </w:r>
@@ -8014,12 +8132,14 @@
         <w:rPr>
           <w:spacing w:val="-9"/>
           <w:sz w:val="20"/>
-        </w:rPr>
-        <w:t xml:space="preserve"> </w:t>
-      </w:r>
-      <w:r>
-        <w:rPr>
-          <w:sz w:val="20"/>
+          <w:highlight w:val="green"/>
+        </w:rPr>
+        <w:t xml:space="preserve"> </w:t>
+      </w:r>
+      <w:r>
+        <w:rPr>
+          <w:sz w:val="20"/>
+          <w:highlight w:val="green"/>
         </w:rPr>
         <w:t>un</w:t>
       </w:r>
@@ -8027,12 +8147,14 @@
         <w:rPr>
           <w:spacing w:val="-9"/>
           <w:sz w:val="20"/>
-        </w:rPr>
-        <w:t xml:space="preserve"> </w:t>
-      </w:r>
-      <w:r>
-        <w:rPr>
-          <w:sz w:val="20"/>
+          <w:highlight w:val="green"/>
+        </w:rPr>
+        <w:t xml:space="preserve"> </w:t>
+      </w:r>
+      <w:r>
+        <w:rPr>
+          <w:sz w:val="20"/>
+          <w:highlight w:val="green"/>
         </w:rPr>
         <w:t>nombre</w:t>
       </w:r>
@@ -8040,12 +8162,14 @@
         <w:rPr>
           <w:spacing w:val="-9"/>
           <w:sz w:val="20"/>
-        </w:rPr>
-        <w:t xml:space="preserve"> </w:t>
-      </w:r>
-      <w:r>
-        <w:rPr>
-          <w:sz w:val="20"/>
+          <w:highlight w:val="green"/>
+        </w:rPr>
+        <w:t xml:space="preserve"> </w:t>
+      </w:r>
+      <w:r>
+        <w:rPr>
+          <w:sz w:val="20"/>
+          <w:highlight w:val="green"/>
         </w:rPr>
         <w:t>de producto y un porcentaje de descuento y que modifique el precio del producto.</w:t>
       </w:r>
@@ -8064,11 +8188,13 @@
         <w:ind w:left="818" w:hanging="358"/>
         <w:rPr>
           <w:sz w:val="20"/>
-        </w:rPr>
-      </w:pPr>
-      <w:r>
-        <w:rPr>
-          <w:sz w:val="20"/>
+          <w:highlight w:val="green"/>
+        </w:rPr>
+      </w:pPr>
+      <w:r>
+        <w:rPr>
+          <w:sz w:val="20"/>
+          <w:highlight w:val="green"/>
         </w:rPr>
         <w:t>Utiliza</w:t>
       </w:r>
@@ -8076,12 +8202,14 @@
         <w:rPr>
           <w:spacing w:val="-8"/>
           <w:sz w:val="20"/>
-        </w:rPr>
-        <w:t xml:space="preserve"> </w:t>
-      </w:r>
-      <w:r>
-        <w:rPr>
-          <w:sz w:val="20"/>
+          <w:highlight w:val="green"/>
+        </w:rPr>
+        <w:t xml:space="preserve"> </w:t>
+      </w:r>
+      <w:r>
+        <w:rPr>
+          <w:sz w:val="20"/>
+          <w:highlight w:val="green"/>
         </w:rPr>
         <w:t>un</w:t>
       </w:r>
@@ -8089,12 +8217,14 @@
         <w:rPr>
           <w:spacing w:val="-6"/>
           <w:sz w:val="20"/>
-        </w:rPr>
-        <w:t xml:space="preserve"> </w:t>
-      </w:r>
-      <w:r>
-        <w:rPr>
-          <w:sz w:val="20"/>
+          <w:highlight w:val="green"/>
+        </w:rPr>
+        <w:t xml:space="preserve"> </w:t>
+      </w:r>
+      <w:r>
+        <w:rPr>
+          <w:sz w:val="20"/>
+          <w:highlight w:val="green"/>
         </w:rPr>
         <w:t>“</w:t>
       </w:r>
@@ -8102,6 +8232,7 @@
       <w:r>
         <w:rPr>
           <w:sz w:val="20"/>
+          <w:highlight w:val="green"/>
         </w:rPr>
         <w:t>mock</w:t>
       </w:r>
@@ -8109,6 +8240,7 @@
       <w:r>
         <w:rPr>
           <w:sz w:val="20"/>
+          <w:highlight w:val="green"/>
         </w:rPr>
         <w:t>”</w:t>
       </w:r>
@@ -8116,12 +8248,14 @@
         <w:rPr>
           <w:spacing w:val="-5"/>
           <w:sz w:val="20"/>
-        </w:rPr>
-        <w:t xml:space="preserve"> </w:t>
-      </w:r>
-      <w:r>
-        <w:rPr>
-          <w:sz w:val="20"/>
+          <w:highlight w:val="green"/>
+        </w:rPr>
+        <w:t xml:space="preserve"> </w:t>
+      </w:r>
+      <w:r>
+        <w:rPr>
+          <w:sz w:val="20"/>
+          <w:highlight w:val="green"/>
         </w:rPr>
         <w:t>para</w:t>
       </w:r>
@@ -8129,12 +8263,14 @@
         <w:rPr>
           <w:spacing w:val="-6"/>
           <w:sz w:val="20"/>
-        </w:rPr>
-        <w:t xml:space="preserve"> </w:t>
-      </w:r>
-      <w:r>
-        <w:rPr>
-          <w:sz w:val="20"/>
+          <w:highlight w:val="green"/>
+        </w:rPr>
+        <w:t xml:space="preserve"> </w:t>
+      </w:r>
+      <w:r>
+        <w:rPr>
+          <w:sz w:val="20"/>
+          <w:highlight w:val="green"/>
         </w:rPr>
         <w:t>simular</w:t>
       </w:r>
@@ -8142,12 +8278,14 @@
         <w:rPr>
           <w:spacing w:val="-6"/>
           <w:sz w:val="20"/>
-        </w:rPr>
-        <w:t xml:space="preserve"> </w:t>
-      </w:r>
-      <w:r>
-        <w:rPr>
-          <w:sz w:val="20"/>
+          <w:highlight w:val="green"/>
+        </w:rPr>
+        <w:t xml:space="preserve"> </w:t>
+      </w:r>
+      <w:r>
+        <w:rPr>
+          <w:sz w:val="20"/>
+          <w:highlight w:val="green"/>
         </w:rPr>
         <w:t>el</w:t>
       </w:r>
@@ -8155,12 +8293,14 @@
         <w:rPr>
           <w:spacing w:val="-5"/>
           <w:sz w:val="20"/>
-        </w:rPr>
-        <w:t xml:space="preserve"> </w:t>
-      </w:r>
-      <w:r>
-        <w:rPr>
-          <w:sz w:val="20"/>
+          <w:highlight w:val="green"/>
+        </w:rPr>
+        <w:t xml:space="preserve"> </w:t>
+      </w:r>
+      <w:r>
+        <w:rPr>
+          <w:sz w:val="20"/>
+          <w:highlight w:val="green"/>
         </w:rPr>
         <w:t>comportamiento</w:t>
       </w:r>
@@ -8168,12 +8308,14 @@
         <w:rPr>
           <w:spacing w:val="-6"/>
           <w:sz w:val="20"/>
-        </w:rPr>
-        <w:t xml:space="preserve"> </w:t>
-      </w:r>
-      <w:r>
-        <w:rPr>
-          <w:sz w:val="20"/>
+          <w:highlight w:val="green"/>
+        </w:rPr>
+        <w:t xml:space="preserve"> </w:t>
+      </w:r>
+      <w:r>
+        <w:rPr>
+          <w:sz w:val="20"/>
+          <w:highlight w:val="green"/>
         </w:rPr>
         <w:t>del</w:t>
       </w:r>
@@ -8181,6 +8323,7 @@
         <w:rPr>
           <w:spacing w:val="-5"/>
           <w:sz w:val="20"/>
+          <w:highlight w:val="green"/>
         </w:rPr>
         <w:t xml:space="preserve"> </w:t>
       </w:r>
@@ -8188,6 +8331,7 @@
         <w:rPr>
           <w:spacing w:val="-2"/>
           <w:sz w:val="20"/>
+          <w:highlight w:val="green"/>
         </w:rPr>
         <w:t>producto.</w:t>
       </w:r>
@@ -8223,11 +8367,13 @@
         <w:ind w:right="203"/>
         <w:rPr>
           <w:sz w:val="20"/>
-        </w:rPr>
-      </w:pPr>
-      <w:r>
-        <w:rPr>
-          <w:sz w:val="20"/>
+          <w:highlight w:val="green"/>
+        </w:rPr>
+      </w:pPr>
+      <w:r>
+        <w:rPr>
+          <w:sz w:val="20"/>
+          <w:highlight w:val="green"/>
         </w:rPr>
         <w:t>Escribe</w:t>
       </w:r>
@@ -8235,12 +8381,14 @@
         <w:rPr>
           <w:spacing w:val="-14"/>
           <w:sz w:val="20"/>
-        </w:rPr>
-        <w:t xml:space="preserve"> </w:t>
-      </w:r>
-      <w:r>
-        <w:rPr>
-          <w:sz w:val="20"/>
+          <w:highlight w:val="green"/>
+        </w:rPr>
+        <w:t xml:space="preserve"> </w:t>
+      </w:r>
+      <w:r>
+        <w:rPr>
+          <w:sz w:val="20"/>
+          <w:highlight w:val="green"/>
         </w:rPr>
         <w:t>pruebas</w:t>
       </w:r>
@@ -8248,12 +8396,14 @@
         <w:rPr>
           <w:spacing w:val="-12"/>
           <w:sz w:val="20"/>
-        </w:rPr>
-        <w:t xml:space="preserve"> </w:t>
-      </w:r>
-      <w:r>
-        <w:rPr>
-          <w:sz w:val="20"/>
+          <w:highlight w:val="green"/>
+        </w:rPr>
+        <w:t xml:space="preserve"> </w:t>
+      </w:r>
+      <w:r>
+        <w:rPr>
+          <w:sz w:val="20"/>
+          <w:highlight w:val="green"/>
         </w:rPr>
         <w:t>utilizando</w:t>
       </w:r>
@@ -8261,6 +8411,7 @@
         <w:rPr>
           <w:spacing w:val="-9"/>
           <w:sz w:val="20"/>
+          <w:highlight w:val="green"/>
         </w:rPr>
         <w:t xml:space="preserve"> </w:t>
       </w:r>
@@ -8268,6 +8419,7 @@
       <w:r>
         <w:rPr>
           <w:sz w:val="20"/>
+          <w:highlight w:val="green"/>
         </w:rPr>
         <w:t>mocks</w:t>
       </w:r>
@@ -8276,12 +8428,14 @@
         <w:rPr>
           <w:spacing w:val="-9"/>
           <w:sz w:val="20"/>
-        </w:rPr>
-        <w:t xml:space="preserve"> </w:t>
-      </w:r>
-      <w:r>
-        <w:rPr>
-          <w:sz w:val="20"/>
+          <w:highlight w:val="green"/>
+        </w:rPr>
+        <w:t xml:space="preserve"> </w:t>
+      </w:r>
+      <w:r>
+        <w:rPr>
+          <w:sz w:val="20"/>
+          <w:highlight w:val="green"/>
         </w:rPr>
         <w:t>para</w:t>
       </w:r>
@@ -8289,12 +8443,14 @@
         <w:rPr>
           <w:spacing w:val="-9"/>
           <w:sz w:val="20"/>
-        </w:rPr>
-        <w:t xml:space="preserve"> </w:t>
-      </w:r>
-      <w:r>
-        <w:rPr>
-          <w:sz w:val="20"/>
+          <w:highlight w:val="green"/>
+        </w:rPr>
+        <w:t xml:space="preserve"> </w:t>
+      </w:r>
+      <w:r>
+        <w:rPr>
+          <w:sz w:val="20"/>
+          <w:highlight w:val="green"/>
         </w:rPr>
         <w:t>verificar</w:t>
       </w:r>
@@ -8302,12 +8458,14 @@
         <w:rPr>
           <w:spacing w:val="-9"/>
           <w:sz w:val="20"/>
-        </w:rPr>
-        <w:t xml:space="preserve"> </w:t>
-      </w:r>
-      <w:r>
-        <w:rPr>
-          <w:sz w:val="20"/>
+          <w:highlight w:val="green"/>
+        </w:rPr>
+        <w:t xml:space="preserve"> </w:t>
+      </w:r>
+      <w:r>
+        <w:rPr>
+          <w:sz w:val="20"/>
+          <w:highlight w:val="green"/>
         </w:rPr>
         <w:t>que</w:t>
       </w:r>
@@ -8315,12 +8473,14 @@
         <w:rPr>
           <w:spacing w:val="-9"/>
           <w:sz w:val="20"/>
-        </w:rPr>
-        <w:t xml:space="preserve"> </w:t>
-      </w:r>
-      <w:r>
-        <w:rPr>
-          <w:sz w:val="20"/>
+          <w:highlight w:val="green"/>
+        </w:rPr>
+        <w:t xml:space="preserve"> </w:t>
+      </w:r>
+      <w:r>
+        <w:rPr>
+          <w:sz w:val="20"/>
+          <w:highlight w:val="green"/>
         </w:rPr>
         <w:t>el</w:t>
       </w:r>
@@ -8328,12 +8488,14 @@
         <w:rPr>
           <w:spacing w:val="-9"/>
           <w:sz w:val="20"/>
-        </w:rPr>
-        <w:t xml:space="preserve"> </w:t>
-      </w:r>
-      <w:r>
-        <w:rPr>
-          <w:sz w:val="20"/>
+          <w:highlight w:val="green"/>
+        </w:rPr>
+        <w:t xml:space="preserve"> </w:t>
+      </w:r>
+      <w:r>
+        <w:rPr>
+          <w:sz w:val="20"/>
+          <w:highlight w:val="green"/>
         </w:rPr>
         <w:t>método</w:t>
       </w:r>
@@ -8341,6 +8503,7 @@
         <w:rPr>
           <w:spacing w:val="-9"/>
           <w:sz w:val="20"/>
+          <w:highlight w:val="green"/>
         </w:rPr>
         <w:t xml:space="preserve"> </w:t>
       </w:r>
@@ -8349,6 +8512,7 @@
         <w:rPr>
           <w:rFonts w:ascii="Courier New" w:hAnsi="Courier New"/>
           <w:sz w:val="20"/>
+          <w:highlight w:val="green"/>
         </w:rPr>
         <w:t>aplicar_descuento</w:t>
       </w:r>
@@ -8358,12 +8522,14 @@
           <w:rFonts w:ascii="Courier New" w:hAnsi="Courier New"/>
           <w:spacing w:val="-68"/>
           <w:sz w:val="20"/>
-        </w:rPr>
-        <w:t xml:space="preserve"> </w:t>
-      </w:r>
-      <w:r>
-        <w:rPr>
-          <w:sz w:val="20"/>
+          <w:highlight w:val="green"/>
+        </w:rPr>
+        <w:t xml:space="preserve"> </w:t>
+      </w:r>
+      <w:r>
+        <w:rPr>
+          <w:sz w:val="20"/>
+          <w:highlight w:val="green"/>
         </w:rPr>
         <w:t>calcula correctamente el nuevo precio sin usar un objeto real.</w:t>
       </w:r>
@@ -8396,11 +8562,13 @@
         <w:rPr>
           <w:rFonts w:ascii="Courier New" w:hAnsi="Courier New"/>
           <w:sz w:val="20"/>
-        </w:rPr>
-      </w:pPr>
-      <w:r>
-        <w:rPr>
-          <w:sz w:val="20"/>
+          <w:highlight w:val="green"/>
+        </w:rPr>
+      </w:pPr>
+      <w:r>
+        <w:rPr>
+          <w:sz w:val="20"/>
+          <w:highlight w:val="green"/>
         </w:rPr>
         <w:lastRenderedPageBreak/>
         <w:t>Asegúrate</w:t>
@@ -8409,12 +8577,14 @@
         <w:rPr>
           <w:spacing w:val="-6"/>
           <w:sz w:val="20"/>
-        </w:rPr>
-        <w:t xml:space="preserve"> </w:t>
-      </w:r>
-      <w:r>
-        <w:rPr>
-          <w:sz w:val="20"/>
+          <w:highlight w:val="green"/>
+        </w:rPr>
+        <w:t xml:space="preserve"> </w:t>
+      </w:r>
+      <w:r>
+        <w:rPr>
+          <w:sz w:val="20"/>
+          <w:highlight w:val="green"/>
         </w:rPr>
         <w:t>de</w:t>
       </w:r>
@@ -8422,12 +8592,14 @@
         <w:rPr>
           <w:spacing w:val="-6"/>
           <w:sz w:val="20"/>
-        </w:rPr>
-        <w:t xml:space="preserve"> </w:t>
-      </w:r>
-      <w:r>
-        <w:rPr>
-          <w:sz w:val="20"/>
+          <w:highlight w:val="green"/>
+        </w:rPr>
+        <w:t xml:space="preserve"> </w:t>
+      </w:r>
+      <w:r>
+        <w:rPr>
+          <w:sz w:val="20"/>
+          <w:highlight w:val="green"/>
         </w:rPr>
         <w:t>verificar</w:t>
       </w:r>
@@ -8435,12 +8607,14 @@
         <w:rPr>
           <w:spacing w:val="-6"/>
           <w:sz w:val="20"/>
-        </w:rPr>
-        <w:t xml:space="preserve"> </w:t>
-      </w:r>
-      <w:r>
-        <w:rPr>
-          <w:sz w:val="20"/>
+          <w:highlight w:val="green"/>
+        </w:rPr>
+        <w:t xml:space="preserve"> </w:t>
+      </w:r>
+      <w:r>
+        <w:rPr>
+          <w:sz w:val="20"/>
+          <w:highlight w:val="green"/>
         </w:rPr>
         <w:t>que</w:t>
       </w:r>
@@ -8448,12 +8622,14 @@
         <w:rPr>
           <w:spacing w:val="-6"/>
           <w:sz w:val="20"/>
-        </w:rPr>
-        <w:t xml:space="preserve"> </w:t>
-      </w:r>
-      <w:r>
-        <w:rPr>
-          <w:sz w:val="20"/>
+          <w:highlight w:val="green"/>
+        </w:rPr>
+        <w:t xml:space="preserve"> </w:t>
+      </w:r>
+      <w:r>
+        <w:rPr>
+          <w:sz w:val="20"/>
+          <w:highlight w:val="green"/>
         </w:rPr>
         <w:t>la</w:t>
       </w:r>
@@ -8461,12 +8637,14 @@
         <w:rPr>
           <w:spacing w:val="-5"/>
           <w:sz w:val="20"/>
-        </w:rPr>
-        <w:t xml:space="preserve"> </w:t>
-      </w:r>
-      <w:r>
-        <w:rPr>
-          <w:sz w:val="20"/>
+          <w:highlight w:val="green"/>
+        </w:rPr>
+        <w:t xml:space="preserve"> </w:t>
+      </w:r>
+      <w:r>
+        <w:rPr>
+          <w:sz w:val="20"/>
+          <w:highlight w:val="green"/>
         </w:rPr>
         <w:t>función</w:t>
       </w:r>
@@ -8474,12 +8652,14 @@
         <w:rPr>
           <w:spacing w:val="-6"/>
           <w:sz w:val="20"/>
-        </w:rPr>
-        <w:t xml:space="preserve"> </w:t>
-      </w:r>
-      <w:r>
-        <w:rPr>
-          <w:sz w:val="20"/>
+          <w:highlight w:val="green"/>
+        </w:rPr>
+        <w:t xml:space="preserve"> </w:t>
+      </w:r>
+      <w:r>
+        <w:rPr>
+          <w:sz w:val="20"/>
+          <w:highlight w:val="green"/>
         </w:rPr>
         <w:t>llama</w:t>
       </w:r>
@@ -8487,12 +8667,14 @@
         <w:rPr>
           <w:spacing w:val="-6"/>
           <w:sz w:val="20"/>
-        </w:rPr>
-        <w:t xml:space="preserve"> </w:t>
-      </w:r>
-      <w:r>
-        <w:rPr>
-          <w:sz w:val="20"/>
+          <w:highlight w:val="green"/>
+        </w:rPr>
+        <w:t xml:space="preserve"> </w:t>
+      </w:r>
+      <w:r>
+        <w:rPr>
+          <w:sz w:val="20"/>
+          <w:highlight w:val="green"/>
         </w:rPr>
         <w:t>correctamente</w:t>
       </w:r>
@@ -8500,12 +8682,14 @@
         <w:rPr>
           <w:spacing w:val="-6"/>
           <w:sz w:val="20"/>
-        </w:rPr>
-        <w:t xml:space="preserve"> </w:t>
-      </w:r>
-      <w:r>
-        <w:rPr>
-          <w:sz w:val="20"/>
+          <w:highlight w:val="green"/>
+        </w:rPr>
+        <w:t xml:space="preserve"> </w:t>
+      </w:r>
+      <w:r>
+        <w:rPr>
+          <w:sz w:val="20"/>
+          <w:highlight w:val="green"/>
         </w:rPr>
         <w:t>al</w:t>
       </w:r>
@@ -8513,12 +8697,14 @@
         <w:rPr>
           <w:spacing w:val="-6"/>
           <w:sz w:val="20"/>
-        </w:rPr>
-        <w:t xml:space="preserve"> </w:t>
-      </w:r>
-      <w:r>
-        <w:rPr>
-          <w:sz w:val="20"/>
+          <w:highlight w:val="green"/>
+        </w:rPr>
+        <w:t xml:space="preserve"> </w:t>
+      </w:r>
+      <w:r>
+        <w:rPr>
+          <w:sz w:val="20"/>
+          <w:highlight w:val="green"/>
         </w:rPr>
         <w:t>método</w:t>
       </w:r>
@@ -8526,6 +8712,7 @@
         <w:rPr>
           <w:spacing w:val="-5"/>
           <w:sz w:val="20"/>
+          <w:highlight w:val="green"/>
         </w:rPr>
         <w:t xml:space="preserve"> </w:t>
       </w:r>
@@ -8535,6 +8722,7 @@
           <w:rFonts w:ascii="Courier New" w:hAnsi="Courier New"/>
           <w:spacing w:val="-2"/>
           <w:sz w:val="20"/>
+          <w:highlight w:val="green"/>
         </w:rPr>
         <w:t>actualizar_precio</w:t>
       </w:r>
@@ -8547,17 +8735,22 @@
         <w:ind w:left="820"/>
       </w:pPr>
       <w:r>
+        <w:rPr>
+          <w:highlight w:val="green"/>
+        </w:rPr>
         <w:t>del</w:t>
       </w:r>
       <w:r>
         <w:rPr>
           <w:spacing w:val="-3"/>
+          <w:highlight w:val="green"/>
         </w:rPr>
         <w:t xml:space="preserve"> </w:t>
       </w:r>
       <w:r>
         <w:rPr>
           <w:spacing w:val="-2"/>
+          <w:highlight w:val="green"/>
         </w:rPr>
         <w:t>producto.</w:t>
       </w:r>

</xml_diff>